<commit_message>
adicionado um novo arquivo 01
</commit_message>
<xml_diff>
--- a/Algoritmos/01-Algoritmo para escovar os dentes.docx
+++ b/Algoritmos/01-Algoritmo para escovar os dentes.docx
@@ -320,6 +320,12 @@
           <w:lang w:val="pt-PT"/>
         </w:rPr>
       </w:pPr>
+      <w:r>
+        <w:rPr>
+          <w:lang w:val="pt-PT"/>
+        </w:rPr>
+        <w:t xml:space="preserve">Fim </w:t>
+      </w:r>
       <w:bookmarkStart w:id="0" w:name="_GoBack"/>
       <w:bookmarkEnd w:id="0"/>
     </w:p>

</xml_diff>